<commit_message>
Update on game doc
Updated contents
</commit_message>
<xml_diff>
--- a/Design-doc.docx
+++ b/Design-doc.docx
@@ -52,69 +52,123 @@
           <w:sz w:val="34"/>
           <w:szCs w:val="34"/>
         </w:rPr>
-        <w:t>Gra 3D shooter w 3 osobie - silnik Unreal Engine 5.1.1</w:t>
-      </w:r>
-    </w:p>
-    <w:p>
-      <w:pPr>
-        <w:rPr>
-          <w:sz w:val="34"/>
-          <w:szCs w:val="34"/>
-        </w:rPr>
-      </w:pPr>
-      <w:r>
-        <w:rPr>
-          <w:sz w:val="34"/>
-          <w:szCs w:val="34"/>
-        </w:rPr>
-        <w:t xml:space="preserve">1 poziom -&gt; Boss Fight na końcu </w:t>
-      </w:r>
-    </w:p>
-    <w:p>
-      <w:pPr>
-        <w:rPr>
-          <w:sz w:val="34"/>
-          <w:szCs w:val="34"/>
-        </w:rPr>
-      </w:pPr>
-      <w:r>
-        <w:rPr>
-          <w:sz w:val="34"/>
-          <w:szCs w:val="34"/>
-        </w:rPr>
-        <w:t>“cukierkowy” -&gt; “gore”</w:t>
-      </w:r>
-    </w:p>
-    <w:p>
-      <w:pPr>
-        <w:rPr>
-          <w:sz w:val="34"/>
-          <w:szCs w:val="34"/>
-        </w:rPr>
-      </w:pPr>
-    </w:p>
-    <w:p>
-      <w:pPr>
-        <w:rPr>
-          <w:sz w:val="34"/>
-          <w:szCs w:val="34"/>
-        </w:rPr>
-      </w:pPr>
-      <w:r>
-        <w:rPr>
-          <w:sz w:val="34"/>
-          <w:szCs w:val="34"/>
-        </w:rPr>
-        <w:t>Systemy:</w:t>
-      </w:r>
-    </w:p>
-    <w:p>
-      <w:pPr>
-        <w:rPr>
-          <w:sz w:val="24"/>
-          <w:szCs w:val="24"/>
-        </w:rPr>
-      </w:pPr>
+        <w:t xml:space="preserve">Gra 3D </w:t>
+      </w:r>
+      <w:proofErr w:type="spellStart"/>
+      <w:r>
+        <w:rPr>
+          <w:sz w:val="34"/>
+          <w:szCs w:val="34"/>
+        </w:rPr>
+        <w:t>shooter</w:t>
+      </w:r>
+      <w:proofErr w:type="spellEnd"/>
+      <w:r>
+        <w:rPr>
+          <w:sz w:val="34"/>
+          <w:szCs w:val="34"/>
+        </w:rPr>
+        <w:t xml:space="preserve"> w 3 osobie - silnik </w:t>
+      </w:r>
+      <w:proofErr w:type="spellStart"/>
+      <w:r>
+        <w:rPr>
+          <w:sz w:val="34"/>
+          <w:szCs w:val="34"/>
+        </w:rPr>
+        <w:t>Unreal</w:t>
+      </w:r>
+      <w:proofErr w:type="spellEnd"/>
+      <w:r>
+        <w:rPr>
+          <w:sz w:val="34"/>
+          <w:szCs w:val="34"/>
+        </w:rPr>
+        <w:t xml:space="preserve"> Engine 5.1.1</w:t>
+      </w:r>
+    </w:p>
+    <w:p>
+      <w:pPr>
+        <w:rPr>
+          <w:sz w:val="34"/>
+          <w:szCs w:val="34"/>
+        </w:rPr>
+      </w:pPr>
+      <w:r>
+        <w:rPr>
+          <w:sz w:val="34"/>
+          <w:szCs w:val="34"/>
+        </w:rPr>
+        <w:t xml:space="preserve">1 poziom -&gt; Boss </w:t>
+      </w:r>
+      <w:proofErr w:type="spellStart"/>
+      <w:r>
+        <w:rPr>
+          <w:sz w:val="34"/>
+          <w:szCs w:val="34"/>
+        </w:rPr>
+        <w:t>Fight</w:t>
+      </w:r>
+      <w:proofErr w:type="spellEnd"/>
+      <w:r>
+        <w:rPr>
+          <w:sz w:val="34"/>
+          <w:szCs w:val="34"/>
+        </w:rPr>
+        <w:t xml:space="preserve"> na końcu </w:t>
+      </w:r>
+    </w:p>
+    <w:p>
+      <w:pPr>
+        <w:rPr>
+          <w:sz w:val="34"/>
+          <w:szCs w:val="34"/>
+        </w:rPr>
+      </w:pPr>
+      <w:r>
+        <w:rPr>
+          <w:sz w:val="34"/>
+          <w:szCs w:val="34"/>
+        </w:rPr>
+        <w:t xml:space="preserve">“cukierkowy” -&gt; </w:t>
+      </w:r>
+      <w:r>
+        <w:rPr>
+          <w:sz w:val="34"/>
+          <w:szCs w:val="34"/>
+        </w:rPr>
+        <w:t>realistyczną</w:t>
+      </w:r>
+    </w:p>
+    <w:p>
+      <w:pPr>
+        <w:rPr>
+          <w:sz w:val="34"/>
+          <w:szCs w:val="34"/>
+        </w:rPr>
+      </w:pPr>
+    </w:p>
+    <w:p>
+      <w:pPr>
+        <w:rPr>
+          <w:sz w:val="34"/>
+          <w:szCs w:val="34"/>
+        </w:rPr>
+      </w:pPr>
+      <w:r>
+        <w:rPr>
+          <w:sz w:val="34"/>
+          <w:szCs w:val="34"/>
+        </w:rPr>
+        <w:t>Postać gracza</w:t>
+      </w:r>
+      <w:r>
+        <w:rPr>
+          <w:sz w:val="34"/>
+          <w:szCs w:val="34"/>
+        </w:rPr>
+        <w:t>:</w:t>
+      </w:r>
     </w:p>
     <w:p>
       <w:pPr>
@@ -132,7 +186,21 @@
           <w:sz w:val="24"/>
           <w:szCs w:val="24"/>
         </w:rPr>
-        <w:t>Gracz potrafi wykonywać uniki co jakiś czas oraz spowalniać czas na kilka sekund(umiejętność zawiera cool down), gracz posiada broń, z której strzela</w:t>
+        <w:t xml:space="preserve">Gracz </w:t>
+      </w:r>
+      <w:r>
+        <w:rPr>
+          <w:sz w:val="24"/>
+          <w:szCs w:val="24"/>
+        </w:rPr>
+        <w:t xml:space="preserve">w wersji cukierkowej </w:t>
+      </w:r>
+      <w:r>
+        <w:rPr>
+          <w:sz w:val="24"/>
+          <w:szCs w:val="24"/>
+        </w:rPr>
+        <w:t>steruje króliczkiem, trzyma pod pachą rolkę z tektury strzelającą marchewkami, podczas wystrzału pojawia się odpowiedni VFX</w:t>
       </w:r>
     </w:p>
     <w:p>
@@ -151,7 +219,23 @@
           <w:sz w:val="24"/>
           <w:szCs w:val="24"/>
         </w:rPr>
-        <w:t>System przeciwników strzelających do gracza, biegnący w jego stronę.</w:t>
+        <w:t xml:space="preserve">Gracz w wersji realistycznej jest człowiekiem przebranym w strój królika, zamiast </w:t>
+      </w:r>
+      <w:proofErr w:type="spellStart"/>
+      <w:r>
+        <w:rPr>
+          <w:sz w:val="24"/>
+          <w:szCs w:val="24"/>
+        </w:rPr>
+        <w:t>dashować</w:t>
+      </w:r>
+      <w:proofErr w:type="spellEnd"/>
+      <w:r>
+        <w:rPr>
+          <w:sz w:val="24"/>
+          <w:szCs w:val="24"/>
+        </w:rPr>
+        <w:t xml:space="preserve"> gracz turla się w ramach uniku, broń jest realistyczna – strzela ostrą amunicją z odpowiednim VFX.</w:t>
       </w:r>
     </w:p>
     <w:p>
@@ -170,7 +254,46 @@
           <w:sz w:val="24"/>
           <w:szCs w:val="24"/>
         </w:rPr>
-        <w:t>Spawn przeciwników następuje po wejściu gracza w dany obszar</w:t>
+        <w:t xml:space="preserve">Unik w postaci </w:t>
+      </w:r>
+      <w:proofErr w:type="spellStart"/>
+      <w:r>
+        <w:rPr>
+          <w:sz w:val="24"/>
+          <w:szCs w:val="24"/>
+        </w:rPr>
+        <w:t>dasha</w:t>
+      </w:r>
+      <w:proofErr w:type="spellEnd"/>
+      <w:r>
+        <w:rPr>
+          <w:sz w:val="24"/>
+          <w:szCs w:val="24"/>
+        </w:rPr>
+        <w:t>/</w:t>
+      </w:r>
+      <w:r>
+        <w:rPr>
+          <w:sz w:val="24"/>
+          <w:szCs w:val="24"/>
+        </w:rPr>
+        <w:t xml:space="preserve">turlania się posiada </w:t>
+      </w:r>
+      <w:proofErr w:type="spellStart"/>
+      <w:r>
+        <w:rPr>
+          <w:sz w:val="24"/>
+          <w:szCs w:val="24"/>
+        </w:rPr>
+        <w:t>cooldown</w:t>
+      </w:r>
+      <w:proofErr w:type="spellEnd"/>
+      <w:r>
+        <w:rPr>
+          <w:sz w:val="24"/>
+          <w:szCs w:val="24"/>
+        </w:rPr>
+        <w:t>.</w:t>
       </w:r>
     </w:p>
     <w:p>
@@ -189,7 +312,23 @@
           <w:sz w:val="24"/>
           <w:szCs w:val="24"/>
         </w:rPr>
-        <w:t>Apteczka po podniesieniu regeneruje hp do pełna, gracz słyszy dźwięk leczenia.</w:t>
+        <w:t xml:space="preserve">Gracz potrafi co jakiś czas oraz spowalniać czas na kilka sekund(umiejętność zawiera </w:t>
+      </w:r>
+      <w:proofErr w:type="spellStart"/>
+      <w:r>
+        <w:rPr>
+          <w:sz w:val="24"/>
+          <w:szCs w:val="24"/>
+        </w:rPr>
+        <w:t>cool</w:t>
+      </w:r>
+      <w:proofErr w:type="spellEnd"/>
+      <w:r>
+        <w:rPr>
+          <w:sz w:val="24"/>
+          <w:szCs w:val="24"/>
+        </w:rPr>
+        <w:t xml:space="preserve"> down)</w:t>
       </w:r>
     </w:p>
     <w:p>
@@ -208,7 +347,52 @@
           <w:sz w:val="24"/>
           <w:szCs w:val="24"/>
         </w:rPr>
-        <w:t>2 Typy przeciwników w 2 kolorach niebieskim i zielonym - zielony przeciwnik po pokonaniu zwraca część hp gracza</w:t>
+        <w:t xml:space="preserve">Gracz nie może skakać, może </w:t>
+      </w:r>
+      <w:r>
+        <w:rPr>
+          <w:sz w:val="24"/>
+          <w:szCs w:val="24"/>
+        </w:rPr>
+        <w:t>kucać,</w:t>
+      </w:r>
+      <w:r>
+        <w:rPr>
+          <w:sz w:val="24"/>
+          <w:szCs w:val="24"/>
+        </w:rPr>
+        <w:t xml:space="preserve"> aby chować się za obiektami.</w:t>
+      </w:r>
+    </w:p>
+    <w:p>
+      <w:pPr>
+        <w:ind w:left="360"/>
+        <w:rPr>
+          <w:sz w:val="24"/>
+          <w:szCs w:val="24"/>
+        </w:rPr>
+      </w:pPr>
+    </w:p>
+    <w:p>
+      <w:pPr>
+        <w:rPr>
+          <w:sz w:val="34"/>
+          <w:szCs w:val="34"/>
+        </w:rPr>
+      </w:pPr>
+      <w:r>
+        <w:rPr>
+          <w:sz w:val="34"/>
+          <w:szCs w:val="34"/>
+        </w:rPr>
+        <w:t>Przeciwnik wariant 1</w:t>
+      </w:r>
+      <w:r>
+        <w:rPr>
+          <w:sz w:val="34"/>
+          <w:szCs w:val="34"/>
+        </w:rPr>
+        <w:t>:</w:t>
       </w:r>
     </w:p>
     <w:p>
@@ -227,7 +411,7 @@
           <w:sz w:val="24"/>
           <w:szCs w:val="24"/>
         </w:rPr>
-        <w:t>Po wejściu na arenę bosa gracza wita cutscenka ze zmianą świata z cukierkowego na “realistyczną noc”. Po zakończeniu cutsceny podmienia się mapa z “cukierkowej” na “gore”.</w:t>
+        <w:t>Miś strzelający „z łapki” serduszkami, które ranią gracza (zadają obrażenia)</w:t>
       </w:r>
     </w:p>
     <w:p>
@@ -246,6 +430,131 @@
           <w:sz w:val="24"/>
           <w:szCs w:val="24"/>
         </w:rPr>
+        <w:t>Po zabiciu przeciwnik pada na ziemię i po chwili znika</w:t>
+      </w:r>
+    </w:p>
+    <w:p>
+      <w:pPr>
+        <w:rPr>
+          <w:sz w:val="34"/>
+          <w:szCs w:val="34"/>
+        </w:rPr>
+      </w:pPr>
+    </w:p>
+    <w:p>
+      <w:pPr>
+        <w:rPr>
+          <w:sz w:val="34"/>
+          <w:szCs w:val="34"/>
+        </w:rPr>
+      </w:pPr>
+      <w:r>
+        <w:rPr>
+          <w:sz w:val="34"/>
+          <w:szCs w:val="34"/>
+        </w:rPr>
+        <w:t xml:space="preserve">Przeciwnik wariant </w:t>
+      </w:r>
+      <w:r>
+        <w:rPr>
+          <w:sz w:val="34"/>
+          <w:szCs w:val="34"/>
+        </w:rPr>
+        <w:t>2</w:t>
+      </w:r>
+      <w:r>
+        <w:rPr>
+          <w:sz w:val="34"/>
+          <w:szCs w:val="34"/>
+        </w:rPr>
+        <w:t>:</w:t>
+      </w:r>
+    </w:p>
+    <w:p>
+      <w:pPr>
+        <w:numPr>
+          <w:ilvl w:val="0"/>
+          <w:numId w:val="3"/>
+        </w:numPr>
+        <w:rPr>
+          <w:sz w:val="24"/>
+          <w:szCs w:val="24"/>
+        </w:rPr>
+      </w:pPr>
+      <w:r>
+        <w:rPr>
+          <w:sz w:val="24"/>
+          <w:szCs w:val="24"/>
+        </w:rPr>
+        <w:t>Zielony miś mający wszystkie charakterystyki zwykłego, lecz po zabiciu zwraca część HP gracza.</w:t>
+      </w:r>
+    </w:p>
+    <w:p>
+      <w:pPr>
+        <w:ind w:left="720"/>
+        <w:rPr>
+          <w:sz w:val="24"/>
+          <w:szCs w:val="24"/>
+        </w:rPr>
+      </w:pPr>
+    </w:p>
+    <w:p>
+      <w:pPr>
+        <w:rPr>
+          <w:sz w:val="34"/>
+          <w:szCs w:val="34"/>
+        </w:rPr>
+      </w:pPr>
+      <w:r>
+        <w:rPr>
+          <w:sz w:val="34"/>
+          <w:szCs w:val="34"/>
+        </w:rPr>
+        <w:t>Boss</w:t>
+      </w:r>
+      <w:r>
+        <w:rPr>
+          <w:sz w:val="34"/>
+          <w:szCs w:val="34"/>
+        </w:rPr>
+        <w:t>:</w:t>
+      </w:r>
+    </w:p>
+    <w:p>
+      <w:pPr>
+        <w:numPr>
+          <w:ilvl w:val="0"/>
+          <w:numId w:val="3"/>
+        </w:numPr>
+        <w:rPr>
+          <w:sz w:val="34"/>
+          <w:szCs w:val="34"/>
+        </w:rPr>
+      </w:pPr>
+      <w:r>
+        <w:rPr>
+          <w:sz w:val="24"/>
+          <w:szCs w:val="24"/>
+        </w:rPr>
+        <w:t xml:space="preserve">W wersji cukierkowej wielki miś z ogromnym lizakiem a w realistycznej wielki otyły mężczyzna w masce gazowej i czapce oficerskiej. Zamiast lizaka trzyma kij bejsbolowy nabity gwoździami </w:t>
+      </w:r>
+    </w:p>
+    <w:p>
+      <w:pPr>
+        <w:numPr>
+          <w:ilvl w:val="0"/>
+          <w:numId w:val="3"/>
+        </w:numPr>
+        <w:rPr>
+          <w:sz w:val="24"/>
+          <w:szCs w:val="24"/>
+        </w:rPr>
+      </w:pPr>
+      <w:r>
+        <w:rPr>
+          <w:sz w:val="24"/>
+          <w:szCs w:val="24"/>
+        </w:rPr>
         <w:t>Boss ma 3 podstawowe ataki, które aktywują się w losowej kolejności</w:t>
       </w:r>
     </w:p>
@@ -284,7 +593,342 @@
           <w:sz w:val="24"/>
           <w:szCs w:val="24"/>
         </w:rPr>
-        <w:t>Misie strzelają serduszkami z ręki w gracza zadając obrażenia</w:t>
+        <w:t>Po podniesieniu broni w górę boss podświetli się aby zasygnalizować atak specjalny</w:t>
+      </w:r>
+    </w:p>
+    <w:p>
+      <w:pPr>
+        <w:ind w:left="720"/>
+        <w:rPr>
+          <w:sz w:val="24"/>
+          <w:szCs w:val="24"/>
+        </w:rPr>
+      </w:pPr>
+    </w:p>
+    <w:p>
+      <w:pPr>
+        <w:rPr>
+          <w:sz w:val="34"/>
+          <w:szCs w:val="34"/>
+        </w:rPr>
+      </w:pPr>
+      <w:r>
+        <w:rPr>
+          <w:sz w:val="34"/>
+          <w:szCs w:val="34"/>
+        </w:rPr>
+        <w:t>Systemy</w:t>
+      </w:r>
+      <w:r>
+        <w:rPr>
+          <w:sz w:val="34"/>
+          <w:szCs w:val="34"/>
+        </w:rPr>
+        <w:t>:</w:t>
+      </w:r>
+    </w:p>
+    <w:p>
+      <w:pPr>
+        <w:numPr>
+          <w:ilvl w:val="0"/>
+          <w:numId w:val="3"/>
+        </w:numPr>
+        <w:rPr>
+          <w:sz w:val="24"/>
+          <w:szCs w:val="24"/>
+        </w:rPr>
+      </w:pPr>
+      <w:r>
+        <w:rPr>
+          <w:sz w:val="24"/>
+          <w:szCs w:val="24"/>
+        </w:rPr>
+        <w:t xml:space="preserve">Apteczka po podniesieniu regeneruje </w:t>
+      </w:r>
+      <w:proofErr w:type="spellStart"/>
+      <w:r>
+        <w:rPr>
+          <w:sz w:val="24"/>
+          <w:szCs w:val="24"/>
+        </w:rPr>
+        <w:t>hp</w:t>
+      </w:r>
+      <w:proofErr w:type="spellEnd"/>
+      <w:r>
+        <w:rPr>
+          <w:sz w:val="24"/>
+          <w:szCs w:val="24"/>
+        </w:rPr>
+        <w:t xml:space="preserve"> do pełna, gracz słyszy dźwięk leczeni</w:t>
+      </w:r>
+      <w:r>
+        <w:rPr>
+          <w:sz w:val="24"/>
+          <w:szCs w:val="24"/>
+        </w:rPr>
+        <w:t>a oraz widzi odpowiedni efekt wizualny.</w:t>
+      </w:r>
+    </w:p>
+    <w:p>
+      <w:pPr>
+        <w:numPr>
+          <w:ilvl w:val="0"/>
+          <w:numId w:val="3"/>
+        </w:numPr>
+        <w:rPr>
+          <w:sz w:val="24"/>
+          <w:szCs w:val="24"/>
+        </w:rPr>
+      </w:pPr>
+      <w:r>
+        <w:rPr>
+          <w:sz w:val="24"/>
+          <w:szCs w:val="24"/>
+        </w:rPr>
+        <w:lastRenderedPageBreak/>
+        <w:t xml:space="preserve">Po wejściu na arenę bosa gracza wita </w:t>
+      </w:r>
+      <w:proofErr w:type="spellStart"/>
+      <w:r>
+        <w:rPr>
+          <w:sz w:val="24"/>
+          <w:szCs w:val="24"/>
+        </w:rPr>
+        <w:t>cutscenka</w:t>
+      </w:r>
+      <w:proofErr w:type="spellEnd"/>
+      <w:r>
+        <w:rPr>
+          <w:sz w:val="24"/>
+          <w:szCs w:val="24"/>
+        </w:rPr>
+        <w:t xml:space="preserve"> ze zmianą świata z cukierkowego na “realistyczną noc”. Po zakończeniu </w:t>
+      </w:r>
+      <w:proofErr w:type="spellStart"/>
+      <w:r>
+        <w:rPr>
+          <w:sz w:val="24"/>
+          <w:szCs w:val="24"/>
+        </w:rPr>
+        <w:t>cutsceny</w:t>
+      </w:r>
+      <w:proofErr w:type="spellEnd"/>
+      <w:r>
+        <w:rPr>
+          <w:sz w:val="24"/>
+          <w:szCs w:val="24"/>
+        </w:rPr>
+        <w:t xml:space="preserve"> podmienia się mapa z “cukierkowej” na </w:t>
+      </w:r>
+      <w:r>
+        <w:rPr>
+          <w:sz w:val="24"/>
+          <w:szCs w:val="24"/>
+        </w:rPr>
+        <w:t>realistyczną</w:t>
+      </w:r>
+      <w:r>
+        <w:rPr>
+          <w:sz w:val="24"/>
+          <w:szCs w:val="24"/>
+        </w:rPr>
+        <w:t>.</w:t>
+      </w:r>
+    </w:p>
+    <w:p>
+      <w:pPr>
+        <w:numPr>
+          <w:ilvl w:val="0"/>
+          <w:numId w:val="3"/>
+        </w:numPr>
+        <w:rPr>
+          <w:sz w:val="24"/>
+          <w:szCs w:val="24"/>
+        </w:rPr>
+      </w:pPr>
+      <w:r>
+        <w:rPr>
+          <w:sz w:val="24"/>
+          <w:szCs w:val="24"/>
+        </w:rPr>
+        <w:t xml:space="preserve">W pewnym momencie podczas przechodzenia poziomu odtworzona zostaje </w:t>
+      </w:r>
+      <w:proofErr w:type="spellStart"/>
+      <w:r>
+        <w:rPr>
+          <w:sz w:val="24"/>
+          <w:szCs w:val="24"/>
+        </w:rPr>
+        <w:t>cutscenka</w:t>
+      </w:r>
+      <w:proofErr w:type="spellEnd"/>
+      <w:r>
+        <w:rPr>
+          <w:sz w:val="24"/>
+          <w:szCs w:val="24"/>
+        </w:rPr>
+        <w:t>, w której duży miś(boss) przewraca garnek z miodem blokując ścieżkę gracza.</w:t>
+      </w:r>
+    </w:p>
+    <w:p>
+      <w:pPr>
+        <w:numPr>
+          <w:ilvl w:val="0"/>
+          <w:numId w:val="3"/>
+        </w:numPr>
+        <w:rPr>
+          <w:sz w:val="24"/>
+          <w:szCs w:val="24"/>
+        </w:rPr>
+      </w:pPr>
+      <w:r>
+        <w:rPr>
+          <w:sz w:val="24"/>
+          <w:szCs w:val="24"/>
+        </w:rPr>
+        <w:t>Aby przejść liniowy poziom, gracz rozwiązuje 2 zagadki logiczne. Pierwsza zagadka wymaga wciśnięcia kolorowych przycisków w odpowiedniej kolejności w celu otworzenia drzwi. Kolejność jest determinowana przez kolor skrzydełek pszczoły widocznej na garnku znajdującym się na poziomie. Druga zagadka polega na znalezieniu tarczy, w którą należy strzelić. Po udanym trafieniu przeszkoda na drodze zostaje zniszczona przez spadające kowadło.</w:t>
+      </w:r>
+    </w:p>
+    <w:p>
+      <w:pPr>
+        <w:numPr>
+          <w:ilvl w:val="0"/>
+          <w:numId w:val="3"/>
+        </w:numPr>
+        <w:rPr>
+          <w:sz w:val="24"/>
+          <w:szCs w:val="24"/>
+        </w:rPr>
+      </w:pPr>
+      <w:proofErr w:type="spellStart"/>
+      <w:r>
+        <w:rPr>
+          <w:sz w:val="24"/>
+          <w:szCs w:val="24"/>
+        </w:rPr>
+        <w:t>Spawn</w:t>
+      </w:r>
+      <w:proofErr w:type="spellEnd"/>
+      <w:r>
+        <w:rPr>
+          <w:sz w:val="24"/>
+          <w:szCs w:val="24"/>
+        </w:rPr>
+        <w:t xml:space="preserve"> przeciwników następuje po wejściu gracza w dany obszar</w:t>
+      </w:r>
+    </w:p>
+    <w:p>
+      <w:pPr>
+        <w:numPr>
+          <w:ilvl w:val="0"/>
+          <w:numId w:val="3"/>
+        </w:numPr>
+        <w:rPr>
+          <w:sz w:val="24"/>
+          <w:szCs w:val="24"/>
+        </w:rPr>
+      </w:pPr>
+      <w:r>
+        <w:rPr>
+          <w:sz w:val="24"/>
+          <w:szCs w:val="24"/>
+        </w:rPr>
+        <w:t>Po wejściu na arenę bosa</w:t>
+      </w:r>
+      <w:r>
+        <w:rPr>
+          <w:sz w:val="24"/>
+          <w:szCs w:val="24"/>
+        </w:rPr>
+        <w:t>,</w:t>
+      </w:r>
+      <w:r>
+        <w:rPr>
+          <w:sz w:val="24"/>
+          <w:szCs w:val="24"/>
+        </w:rPr>
+        <w:t xml:space="preserve"> gracza wita </w:t>
+      </w:r>
+      <w:proofErr w:type="spellStart"/>
+      <w:r>
+        <w:rPr>
+          <w:sz w:val="24"/>
+          <w:szCs w:val="24"/>
+        </w:rPr>
+        <w:t>cutscenka</w:t>
+      </w:r>
+      <w:proofErr w:type="spellEnd"/>
+      <w:r>
+        <w:rPr>
+          <w:sz w:val="24"/>
+          <w:szCs w:val="24"/>
+        </w:rPr>
+        <w:t xml:space="preserve"> ze zmianą świata z cukierkowego na realistyczną noc. Po zakończeniu </w:t>
+      </w:r>
+      <w:proofErr w:type="spellStart"/>
+      <w:r>
+        <w:rPr>
+          <w:sz w:val="24"/>
+          <w:szCs w:val="24"/>
+        </w:rPr>
+        <w:t>cutsceny</w:t>
+      </w:r>
+      <w:proofErr w:type="spellEnd"/>
+      <w:r>
+        <w:rPr>
+          <w:sz w:val="24"/>
+          <w:szCs w:val="24"/>
+        </w:rPr>
+        <w:t xml:space="preserve"> podmienia się mapa z “cukierkowej” na </w:t>
+      </w:r>
+      <w:r>
+        <w:rPr>
+          <w:sz w:val="24"/>
+          <w:szCs w:val="24"/>
+        </w:rPr>
+        <w:t>realistyczną</w:t>
+      </w:r>
+      <w:r>
+        <w:rPr>
+          <w:sz w:val="24"/>
+          <w:szCs w:val="24"/>
+        </w:rPr>
+        <w:t>.</w:t>
+      </w:r>
+    </w:p>
+    <w:p>
+      <w:pPr>
+        <w:numPr>
+          <w:ilvl w:val="0"/>
+          <w:numId w:val="3"/>
+        </w:numPr>
+        <w:rPr>
+          <w:sz w:val="24"/>
+          <w:szCs w:val="24"/>
+        </w:rPr>
+      </w:pPr>
+      <w:r>
+        <w:rPr>
+          <w:sz w:val="24"/>
+          <w:szCs w:val="24"/>
+        </w:rPr>
+        <w:t xml:space="preserve">Gracz osiąga </w:t>
+      </w:r>
+      <w:proofErr w:type="spellStart"/>
+      <w:r>
+        <w:rPr>
+          <w:sz w:val="24"/>
+          <w:szCs w:val="24"/>
+        </w:rPr>
+        <w:t>checkpointy</w:t>
+      </w:r>
+      <w:proofErr w:type="spellEnd"/>
+      <w:r>
+        <w:rPr>
+          <w:sz w:val="24"/>
+          <w:szCs w:val="24"/>
+        </w:rPr>
+        <w:t xml:space="preserve"> wraz z progresją poziomu.</w:t>
       </w:r>
     </w:p>
     <w:p>
@@ -313,39 +957,109 @@
     <w:p>
       <w:pPr>
         <w:rPr>
-          <w:sz w:val="34"/>
-          <w:szCs w:val="34"/>
-        </w:rPr>
-      </w:pPr>
-    </w:p>
-    <w:p>
-      <w:pPr>
-        <w:rPr>
-          <w:sz w:val="24"/>
-          <w:szCs w:val="24"/>
-        </w:rPr>
-      </w:pPr>
-      <w:r>
-        <w:rPr>
-          <w:sz w:val="24"/>
-          <w:szCs w:val="24"/>
-        </w:rPr>
-        <w:t>3x track - 1 dla lobby - 1 dla sielanki - 1 dla gore</w:t>
-      </w:r>
-    </w:p>
-    <w:p>
-      <w:pPr>
-        <w:rPr>
-          <w:sz w:val="24"/>
-          <w:szCs w:val="24"/>
-        </w:rPr>
-      </w:pPr>
-      <w:r>
-        <w:rPr>
-          <w:sz w:val="24"/>
-          <w:szCs w:val="24"/>
-        </w:rPr>
-        <w:t>vfx - strzał z broni cukierkowej, z broni zwykłej, wystrzał serduszek, “swing” broni bosa, specjalny atak bossa (impact), ogień,dżwięk leczenia po zebraniu apteczki</w:t>
+          <w:sz w:val="24"/>
+          <w:szCs w:val="24"/>
+        </w:rPr>
+      </w:pPr>
+      <w:r>
+        <w:rPr>
+          <w:sz w:val="24"/>
+          <w:szCs w:val="24"/>
+        </w:rPr>
+        <w:t xml:space="preserve">3x </w:t>
+      </w:r>
+      <w:proofErr w:type="spellStart"/>
+      <w:r>
+        <w:rPr>
+          <w:sz w:val="24"/>
+          <w:szCs w:val="24"/>
+        </w:rPr>
+        <w:t>track</w:t>
+      </w:r>
+      <w:proofErr w:type="spellEnd"/>
+      <w:r>
+        <w:rPr>
+          <w:sz w:val="24"/>
+          <w:szCs w:val="24"/>
+        </w:rPr>
+        <w:t xml:space="preserve"> - 1 dla lobby - 1 dla </w:t>
+      </w:r>
+      <w:r>
+        <w:rPr>
+          <w:sz w:val="24"/>
+          <w:szCs w:val="24"/>
+        </w:rPr>
+        <w:t>cukierkowej</w:t>
+      </w:r>
+      <w:r>
+        <w:rPr>
+          <w:sz w:val="24"/>
+          <w:szCs w:val="24"/>
+        </w:rPr>
+        <w:t xml:space="preserve"> - 1 dla </w:t>
+      </w:r>
+      <w:r>
+        <w:rPr>
+          <w:sz w:val="24"/>
+          <w:szCs w:val="24"/>
+        </w:rPr>
+        <w:t>realistycznej</w:t>
+      </w:r>
+    </w:p>
+    <w:p>
+      <w:pPr>
+        <w:rPr>
+          <w:sz w:val="24"/>
+          <w:szCs w:val="24"/>
+        </w:rPr>
+      </w:pPr>
+      <w:proofErr w:type="spellStart"/>
+      <w:r>
+        <w:rPr>
+          <w:sz w:val="24"/>
+          <w:szCs w:val="24"/>
+        </w:rPr>
+        <w:t>vfx</w:t>
+      </w:r>
+      <w:proofErr w:type="spellEnd"/>
+      <w:r>
+        <w:rPr>
+          <w:sz w:val="24"/>
+          <w:szCs w:val="24"/>
+        </w:rPr>
+        <w:t xml:space="preserve"> - strzał z broni cukierkowej, z broni zwykłej, wystrzał serduszek, “swing” broni bosa, specjalny atak bossa (</w:t>
+      </w:r>
+      <w:proofErr w:type="spellStart"/>
+      <w:r>
+        <w:rPr>
+          <w:sz w:val="24"/>
+          <w:szCs w:val="24"/>
+        </w:rPr>
+        <w:t>impact</w:t>
+      </w:r>
+      <w:proofErr w:type="spellEnd"/>
+      <w:r>
+        <w:rPr>
+          <w:sz w:val="24"/>
+          <w:szCs w:val="24"/>
+        </w:rPr>
+        <w:t xml:space="preserve">), </w:t>
+      </w:r>
+      <w:proofErr w:type="spellStart"/>
+      <w:r>
+        <w:rPr>
+          <w:sz w:val="24"/>
+          <w:szCs w:val="24"/>
+        </w:rPr>
+        <w:t>ogień,dżwięk</w:t>
+      </w:r>
+      <w:proofErr w:type="spellEnd"/>
+      <w:r>
+        <w:rPr>
+          <w:sz w:val="24"/>
+          <w:szCs w:val="24"/>
+        </w:rPr>
+        <w:t xml:space="preserve"> leczenia po zebraniu apteczki</w:t>
       </w:r>
     </w:p>
     <w:p>
@@ -362,16 +1076,88 @@
           <w:szCs w:val="24"/>
           <w:lang w:val="en-US"/>
         </w:rPr>
-        <w:t>voice - głos bossa np. “you are dead!”</w:t>
-      </w:r>
-    </w:p>
-    <w:p>
-      <w:pPr>
-        <w:rPr>
-          <w:sz w:val="34"/>
-          <w:szCs w:val="34"/>
+        <w:t xml:space="preserve">voice - </w:t>
+      </w:r>
+      <w:proofErr w:type="spellStart"/>
+      <w:r>
+        <w:rPr>
+          <w:sz w:val="24"/>
+          <w:szCs w:val="24"/>
           <w:lang w:val="en-US"/>
         </w:rPr>
+        <w:t>głos</w:t>
+      </w:r>
+      <w:proofErr w:type="spellEnd"/>
+      <w:r>
+        <w:rPr>
+          <w:sz w:val="24"/>
+          <w:szCs w:val="24"/>
+          <w:lang w:val="en-US"/>
+        </w:rPr>
+        <w:t xml:space="preserve"> bossa np. “you are dead!”</w:t>
+      </w:r>
+      <w:r>
+        <w:rPr>
+          <w:sz w:val="24"/>
+          <w:szCs w:val="24"/>
+          <w:lang w:val="en-US"/>
+        </w:rPr>
+        <w:t xml:space="preserve">, </w:t>
+      </w:r>
+      <w:proofErr w:type="spellStart"/>
+      <w:r>
+        <w:rPr>
+          <w:sz w:val="24"/>
+          <w:szCs w:val="24"/>
+          <w:lang w:val="en-US"/>
+        </w:rPr>
+        <w:t>dźwięk</w:t>
+      </w:r>
+      <w:proofErr w:type="spellEnd"/>
+      <w:r>
+        <w:rPr>
+          <w:sz w:val="24"/>
+          <w:szCs w:val="24"/>
+          <w:lang w:val="en-US"/>
+        </w:rPr>
+        <w:t xml:space="preserve"> </w:t>
+      </w:r>
+      <w:proofErr w:type="spellStart"/>
+      <w:r>
+        <w:rPr>
+          <w:sz w:val="24"/>
+          <w:szCs w:val="24"/>
+          <w:lang w:val="en-US"/>
+        </w:rPr>
+        <w:t>aktywacji</w:t>
+      </w:r>
+      <w:proofErr w:type="spellEnd"/>
+      <w:r>
+        <w:rPr>
+          <w:sz w:val="24"/>
+          <w:szCs w:val="24"/>
+          <w:lang w:val="en-US"/>
+        </w:rPr>
+        <w:t xml:space="preserve"> </w:t>
+      </w:r>
+      <w:proofErr w:type="spellStart"/>
+      <w:r>
+        <w:rPr>
+          <w:sz w:val="24"/>
+          <w:szCs w:val="24"/>
+          <w:lang w:val="en-US"/>
+        </w:rPr>
+        <w:t>checkpointu</w:t>
+      </w:r>
+      <w:proofErr w:type="spellEnd"/>
+    </w:p>
+    <w:p>
+      <w:pPr>
+        <w:rPr>
+          <w:sz w:val="34"/>
+          <w:szCs w:val="34"/>
+          <w:lang w:val="en-US"/>
+        </w:rPr>
       </w:pPr>
     </w:p>
     <w:p>
@@ -414,14 +1200,6 @@
     </w:p>
     <w:p>
       <w:pPr>
-        <w:rPr>
-          <w:sz w:val="34"/>
-          <w:szCs w:val="34"/>
-        </w:rPr>
-      </w:pPr>
-    </w:p>
-    <w:p>
-      <w:pPr>
         <w:numPr>
           <w:ilvl w:val="0"/>
           <w:numId w:val="2"/>
@@ -512,226 +1290,362 @@
           <w:sz w:val="24"/>
           <w:szCs w:val="24"/>
         </w:rPr>
+        <w:t>Broń - cylinder z kartonu strzelający marchewkami</w:t>
+      </w:r>
+    </w:p>
+    <w:p>
+      <w:pPr>
+        <w:numPr>
+          <w:ilvl w:val="0"/>
+          <w:numId w:val="2"/>
+        </w:numPr>
+        <w:rPr>
+          <w:sz w:val="24"/>
+          <w:szCs w:val="24"/>
+        </w:rPr>
+      </w:pPr>
+      <w:r>
+        <w:rPr>
+          <w:sz w:val="24"/>
+          <w:szCs w:val="24"/>
+        </w:rPr>
+        <w:t>Marchewki jako pociski</w:t>
+      </w:r>
+    </w:p>
+    <w:p>
+      <w:pPr>
+        <w:rPr>
+          <w:sz w:val="34"/>
+          <w:szCs w:val="34"/>
+        </w:rPr>
+      </w:pPr>
+    </w:p>
+    <w:p>
+      <w:pPr>
+        <w:rPr>
+          <w:sz w:val="34"/>
+          <w:szCs w:val="34"/>
+        </w:rPr>
+      </w:pPr>
+      <w:r>
+        <w:rPr>
+          <w:sz w:val="34"/>
+          <w:szCs w:val="34"/>
+        </w:rPr>
+        <w:t>Wersja realistyczna:</w:t>
+      </w:r>
+    </w:p>
+    <w:p>
+      <w:pPr>
+        <w:numPr>
+          <w:ilvl w:val="0"/>
+          <w:numId w:val="4"/>
+        </w:numPr>
+        <w:rPr>
+          <w:sz w:val="24"/>
+          <w:szCs w:val="24"/>
+        </w:rPr>
+      </w:pPr>
+      <w:r>
+        <w:rPr>
+          <w:sz w:val="24"/>
+          <w:szCs w:val="24"/>
+        </w:rPr>
+        <w:t>Głowna postać - gość w stroju królika</w:t>
+      </w:r>
+    </w:p>
+    <w:p>
+      <w:pPr>
+        <w:numPr>
+          <w:ilvl w:val="0"/>
+          <w:numId w:val="4"/>
+        </w:numPr>
+        <w:rPr>
+          <w:sz w:val="24"/>
+          <w:szCs w:val="24"/>
+        </w:rPr>
+      </w:pPr>
+      <w:r>
+        <w:rPr>
+          <w:sz w:val="24"/>
+          <w:szCs w:val="24"/>
+        </w:rPr>
+        <w:t>Boss masywny mężczyzna</w:t>
+      </w:r>
+    </w:p>
+    <w:p>
+      <w:pPr>
+        <w:numPr>
+          <w:ilvl w:val="0"/>
+          <w:numId w:val="4"/>
+        </w:numPr>
+        <w:rPr>
+          <w:sz w:val="24"/>
+          <w:szCs w:val="24"/>
+        </w:rPr>
+      </w:pPr>
+      <w:r>
+        <w:rPr>
+          <w:sz w:val="24"/>
+          <w:szCs w:val="24"/>
+        </w:rPr>
+        <w:t xml:space="preserve">Boss - jako broń ma nabity gwoździami kij </w:t>
+      </w:r>
+      <w:proofErr w:type="spellStart"/>
+      <w:r>
+        <w:rPr>
+          <w:sz w:val="24"/>
+          <w:szCs w:val="24"/>
+        </w:rPr>
+        <w:t>baseboolowy</w:t>
+      </w:r>
+      <w:proofErr w:type="spellEnd"/>
+    </w:p>
+    <w:p>
+      <w:pPr>
+        <w:numPr>
+          <w:ilvl w:val="0"/>
+          <w:numId w:val="4"/>
+        </w:numPr>
+        <w:rPr>
+          <w:sz w:val="24"/>
+          <w:szCs w:val="24"/>
+        </w:rPr>
+      </w:pPr>
+      <w:r>
+        <w:rPr>
+          <w:sz w:val="24"/>
+          <w:szCs w:val="24"/>
+        </w:rPr>
+        <w:t>pociski - (smuga + kulka)</w:t>
+      </w:r>
+    </w:p>
+    <w:p>
+      <w:pPr>
+        <w:rPr>
+          <w:sz w:val="34"/>
+          <w:szCs w:val="34"/>
+        </w:rPr>
+      </w:pPr>
+    </w:p>
+    <w:p>
+      <w:pPr>
+        <w:rPr>
+          <w:sz w:val="34"/>
+          <w:szCs w:val="34"/>
+        </w:rPr>
+      </w:pPr>
+      <w:r>
+        <w:rPr>
+          <w:sz w:val="34"/>
+          <w:szCs w:val="34"/>
+        </w:rPr>
         <w:lastRenderedPageBreak/>
-        <w:t>Broń - cylinder z kartonu strzelający marchewkami</w:t>
-      </w:r>
-    </w:p>
-    <w:p>
-      <w:pPr>
-        <w:numPr>
-          <w:ilvl w:val="0"/>
-          <w:numId w:val="2"/>
-        </w:numPr>
-        <w:rPr>
-          <w:sz w:val="24"/>
-          <w:szCs w:val="24"/>
-        </w:rPr>
-      </w:pPr>
-      <w:r>
-        <w:rPr>
-          <w:sz w:val="24"/>
-          <w:szCs w:val="24"/>
-        </w:rPr>
-        <w:t>Marchewki jako pociski</w:t>
-      </w:r>
-    </w:p>
-    <w:p>
-      <w:pPr>
-        <w:rPr>
-          <w:sz w:val="34"/>
-          <w:szCs w:val="34"/>
-        </w:rPr>
-      </w:pPr>
-    </w:p>
-    <w:p>
-      <w:pPr>
-        <w:rPr>
-          <w:sz w:val="34"/>
-          <w:szCs w:val="34"/>
-        </w:rPr>
-      </w:pPr>
-      <w:r>
-        <w:rPr>
-          <w:sz w:val="34"/>
-          <w:szCs w:val="34"/>
-        </w:rPr>
-        <w:t>Wersja realistyczna:</w:t>
-      </w:r>
-    </w:p>
-    <w:p>
-      <w:pPr>
-        <w:rPr>
-          <w:sz w:val="34"/>
-          <w:szCs w:val="34"/>
-        </w:rPr>
-      </w:pPr>
-    </w:p>
-    <w:p>
-      <w:pPr>
-        <w:numPr>
-          <w:ilvl w:val="0"/>
-          <w:numId w:val="4"/>
-        </w:numPr>
-        <w:rPr>
-          <w:sz w:val="24"/>
-          <w:szCs w:val="24"/>
-        </w:rPr>
-      </w:pPr>
-      <w:r>
-        <w:rPr>
-          <w:sz w:val="24"/>
-          <w:szCs w:val="24"/>
-        </w:rPr>
-        <w:t>Głowna postać - gość w stroju królika</w:t>
-      </w:r>
-    </w:p>
-    <w:p>
-      <w:pPr>
-        <w:numPr>
-          <w:ilvl w:val="0"/>
-          <w:numId w:val="4"/>
-        </w:numPr>
-        <w:rPr>
-          <w:sz w:val="24"/>
-          <w:szCs w:val="24"/>
-        </w:rPr>
-      </w:pPr>
-      <w:r>
-        <w:rPr>
-          <w:sz w:val="24"/>
-          <w:szCs w:val="24"/>
-        </w:rPr>
-        <w:t>Boss masywny mężczyzna</w:t>
-      </w:r>
-    </w:p>
-    <w:p>
-      <w:pPr>
-        <w:numPr>
-          <w:ilvl w:val="0"/>
-          <w:numId w:val="4"/>
-        </w:numPr>
-        <w:rPr>
-          <w:sz w:val="24"/>
-          <w:szCs w:val="24"/>
-        </w:rPr>
-      </w:pPr>
-      <w:r>
-        <w:rPr>
-          <w:sz w:val="24"/>
-          <w:szCs w:val="24"/>
-        </w:rPr>
-        <w:t>Boss - jako broń ma nabity gwoździami kij baseboolowy</w:t>
-      </w:r>
-    </w:p>
-    <w:p>
-      <w:pPr>
-        <w:numPr>
-          <w:ilvl w:val="0"/>
-          <w:numId w:val="4"/>
-        </w:numPr>
-        <w:rPr>
-          <w:sz w:val="24"/>
-          <w:szCs w:val="24"/>
-        </w:rPr>
-      </w:pPr>
-      <w:r>
-        <w:rPr>
-          <w:sz w:val="24"/>
-          <w:szCs w:val="24"/>
-        </w:rPr>
-        <w:t>pociski - (smuga + kulka)</w:t>
-      </w:r>
-    </w:p>
-    <w:p>
-      <w:pPr>
-        <w:rPr>
-          <w:sz w:val="34"/>
-          <w:szCs w:val="34"/>
-        </w:rPr>
-      </w:pPr>
-    </w:p>
-    <w:p>
-      <w:pPr>
-        <w:rPr>
-          <w:sz w:val="34"/>
-          <w:szCs w:val="34"/>
-        </w:rPr>
-      </w:pPr>
-      <w:r>
-        <w:rPr>
-          <w:sz w:val="34"/>
-          <w:szCs w:val="34"/>
-        </w:rPr>
         <w:t>Otoczenie:</w:t>
       </w:r>
     </w:p>
     <w:p>
       <w:pPr>
         <w:rPr>
-          <w:sz w:val="34"/>
-          <w:szCs w:val="34"/>
-        </w:rPr>
-      </w:pPr>
-    </w:p>
-    <w:p>
-      <w:pPr>
-        <w:rPr>
-          <w:sz w:val="24"/>
-          <w:szCs w:val="24"/>
-        </w:rPr>
-      </w:pPr>
-      <w:r>
-        <w:rPr>
-          <w:sz w:val="24"/>
-          <w:szCs w:val="24"/>
-        </w:rPr>
-        <w:t>Sprite 2D - 2 krzaki, 2 drzewa, 2 skały, 2 chmurki, 1 płotek, apteczka: cukierkowo tort/model zielonej apteczki z białym krzyżem, domek, miód oraz krew z przeciwników</w:t>
-      </w:r>
-    </w:p>
-    <w:p>
-      <w:pPr>
-        <w:rPr>
-          <w:sz w:val="24"/>
-          <w:szCs w:val="24"/>
-        </w:rPr>
-      </w:pPr>
-    </w:p>
-    <w:p>
-      <w:pPr>
-        <w:rPr>
-          <w:sz w:val="24"/>
-          <w:szCs w:val="24"/>
-        </w:rPr>
-      </w:pPr>
-      <w:r>
-        <w:rPr>
-          <w:sz w:val="24"/>
-          <w:szCs w:val="24"/>
-        </w:rPr>
-        <w:t>Modele 3D - kontener (taki jak maersk), rusztowanie, skały(skany), opony czarne, beczka pusta, skrzynia drewniana, serduszko jako kula w wersji cukierkowej</w:t>
-      </w:r>
-    </w:p>
-    <w:p>
-      <w:pPr>
-        <w:rPr>
-          <w:sz w:val="24"/>
-          <w:szCs w:val="24"/>
-        </w:rPr>
-      </w:pPr>
-    </w:p>
-    <w:p>
-      <w:pPr>
-        <w:rPr>
-          <w:sz w:val="24"/>
-          <w:szCs w:val="24"/>
-        </w:rPr>
-      </w:pPr>
-      <w:r>
-        <w:rPr>
-          <w:sz w:val="24"/>
-          <w:szCs w:val="24"/>
-        </w:rPr>
-        <w:t>Poziom liniowy pod otwartym niebem, trawa(textura), ścieżka wiodąca gracza(np. dirt/gravel).</w:t>
+          <w:sz w:val="24"/>
+          <w:szCs w:val="24"/>
+        </w:rPr>
+      </w:pPr>
+      <w:proofErr w:type="spellStart"/>
+      <w:r>
+        <w:rPr>
+          <w:sz w:val="24"/>
+          <w:szCs w:val="24"/>
+        </w:rPr>
+        <w:t>Sprite</w:t>
+      </w:r>
+      <w:proofErr w:type="spellEnd"/>
+      <w:r>
+        <w:rPr>
+          <w:sz w:val="24"/>
+          <w:szCs w:val="24"/>
+        </w:rPr>
+        <w:t xml:space="preserve"> 2D </w:t>
+      </w:r>
+      <w:r>
+        <w:rPr>
+          <w:sz w:val="24"/>
+          <w:szCs w:val="24"/>
+        </w:rPr>
+        <w:t>–</w:t>
+      </w:r>
+      <w:r>
+        <w:rPr>
+          <w:sz w:val="24"/>
+          <w:szCs w:val="24"/>
+        </w:rPr>
+        <w:t xml:space="preserve"> </w:t>
+      </w:r>
+      <w:r>
+        <w:rPr>
+          <w:sz w:val="24"/>
+          <w:szCs w:val="24"/>
+        </w:rPr>
+        <w:t xml:space="preserve">trawa, </w:t>
+      </w:r>
+      <w:r>
+        <w:rPr>
+          <w:sz w:val="24"/>
+          <w:szCs w:val="24"/>
+        </w:rPr>
+        <w:t>2 krzaki, 2 drzewa, 2 skały, 2 chmurki, 1 płotek, apteczka: cukierkowo tort/model zielonej apteczki z białym krzyżem, domek, miód oraz krew z przeciwników</w:t>
+      </w:r>
+      <w:r>
+        <w:rPr>
+          <w:sz w:val="24"/>
+          <w:szCs w:val="24"/>
+        </w:rPr>
+        <w:t>, duża marchewka z napisem „Checkpoint</w:t>
+      </w:r>
+      <w:r>
+        <w:rPr>
+          <w:sz w:val="24"/>
+          <w:szCs w:val="24"/>
+        </w:rPr>
+        <w:t>”</w:t>
+      </w:r>
+    </w:p>
+    <w:p>
+      <w:pPr>
+        <w:rPr>
+          <w:sz w:val="24"/>
+          <w:szCs w:val="24"/>
+        </w:rPr>
+      </w:pPr>
+    </w:p>
+    <w:p>
+      <w:pPr>
+        <w:rPr>
+          <w:sz w:val="24"/>
+          <w:szCs w:val="24"/>
+        </w:rPr>
+      </w:pPr>
+      <w:r>
+        <w:rPr>
+          <w:sz w:val="24"/>
+          <w:szCs w:val="24"/>
+        </w:rPr>
+        <w:t xml:space="preserve">Modele 3D </w:t>
+      </w:r>
+      <w:r>
+        <w:rPr>
+          <w:sz w:val="24"/>
+          <w:szCs w:val="24"/>
+        </w:rPr>
+        <w:t>–</w:t>
+      </w:r>
+      <w:r>
+        <w:rPr>
+          <w:sz w:val="24"/>
+          <w:szCs w:val="24"/>
+        </w:rPr>
+        <w:t xml:space="preserve"> </w:t>
+      </w:r>
+      <w:r>
+        <w:rPr>
+          <w:sz w:val="24"/>
+          <w:szCs w:val="24"/>
+        </w:rPr>
+        <w:t xml:space="preserve">marchewka, </w:t>
+      </w:r>
+      <w:r>
+        <w:rPr>
+          <w:sz w:val="24"/>
+          <w:szCs w:val="24"/>
+        </w:rPr>
+        <w:t xml:space="preserve">kontener (taki jak </w:t>
+      </w:r>
+      <w:proofErr w:type="spellStart"/>
+      <w:r>
+        <w:rPr>
+          <w:sz w:val="24"/>
+          <w:szCs w:val="24"/>
+        </w:rPr>
+        <w:t>maersk</w:t>
+      </w:r>
+      <w:proofErr w:type="spellEnd"/>
+      <w:r>
+        <w:rPr>
+          <w:sz w:val="24"/>
+          <w:szCs w:val="24"/>
+        </w:rPr>
+        <w:t>), rusztowanie, skały(skany), opony czarne, beczka pusta, skrzynia drewniana, serduszko jako kula w wersji cukierkowej</w:t>
+      </w:r>
+    </w:p>
+    <w:p>
+      <w:pPr>
+        <w:rPr>
+          <w:sz w:val="24"/>
+          <w:szCs w:val="24"/>
+        </w:rPr>
+      </w:pPr>
+    </w:p>
+    <w:p>
+      <w:pPr>
+        <w:rPr>
+          <w:sz w:val="24"/>
+          <w:szCs w:val="24"/>
+        </w:rPr>
+      </w:pPr>
+      <w:r>
+        <w:rPr>
+          <w:sz w:val="24"/>
+          <w:szCs w:val="24"/>
+        </w:rPr>
+        <w:t>Poziom liniowy pod otwartym niebem, trawa(</w:t>
+      </w:r>
+      <w:proofErr w:type="spellStart"/>
+      <w:r>
+        <w:rPr>
+          <w:sz w:val="24"/>
+          <w:szCs w:val="24"/>
+        </w:rPr>
+        <w:t>textura</w:t>
+      </w:r>
+      <w:proofErr w:type="spellEnd"/>
+      <w:r>
+        <w:rPr>
+          <w:sz w:val="24"/>
+          <w:szCs w:val="24"/>
+        </w:rPr>
+        <w:t xml:space="preserve">), ścieżka wiodąca gracza(np. </w:t>
+      </w:r>
+      <w:proofErr w:type="spellStart"/>
+      <w:r>
+        <w:rPr>
+          <w:sz w:val="24"/>
+          <w:szCs w:val="24"/>
+        </w:rPr>
+        <w:t>dirt</w:t>
+      </w:r>
+      <w:proofErr w:type="spellEnd"/>
+      <w:r>
+        <w:rPr>
+          <w:sz w:val="24"/>
+          <w:szCs w:val="24"/>
+        </w:rPr>
+        <w:t>/</w:t>
+      </w:r>
+      <w:proofErr w:type="spellStart"/>
+      <w:r>
+        <w:rPr>
+          <w:sz w:val="24"/>
+          <w:szCs w:val="24"/>
+        </w:rPr>
+        <w:t>gravel</w:t>
+      </w:r>
+      <w:proofErr w:type="spellEnd"/>
+      <w:r>
+        <w:rPr>
+          <w:sz w:val="24"/>
+          <w:szCs w:val="24"/>
+        </w:rPr>
+        <w:t>).</w:t>
       </w:r>
     </w:p>
     <w:p>
@@ -782,14 +1696,6 @@
     </w:p>
     <w:p>
       <w:pPr>
-        <w:rPr>
-          <w:sz w:val="34"/>
-          <w:szCs w:val="34"/>
-        </w:rPr>
-      </w:pPr>
-    </w:p>
-    <w:p>
-      <w:pPr>
         <w:numPr>
           <w:ilvl w:val="0"/>
           <w:numId w:val="1"/>
@@ -825,6 +1731,13 @@
         </w:rPr>
         <w:t>Wystrzał z broni</w:t>
       </w:r>
+      <w:r>
+        <w:rPr>
+          <w:sz w:val="24"/>
+          <w:szCs w:val="24"/>
+        </w:rPr>
+        <w:t xml:space="preserve"> w 2 wersjach – realistyczny oraz cukierkowy</w:t>
+      </w:r>
     </w:p>
     <w:p>
       <w:pPr>
@@ -885,19 +1798,72 @@
     </w:p>
     <w:p>
       <w:pPr>
-        <w:rPr>
-          <w:sz w:val="34"/>
-          <w:szCs w:val="34"/>
-        </w:rPr>
-      </w:pPr>
-    </w:p>
-    <w:p>
-      <w:pPr>
-        <w:rPr>
-          <w:sz w:val="34"/>
-          <w:szCs w:val="34"/>
-        </w:rPr>
-      </w:pPr>
+        <w:numPr>
+          <w:ilvl w:val="0"/>
+          <w:numId w:val="1"/>
+        </w:numPr>
+        <w:rPr>
+          <w:sz w:val="24"/>
+          <w:szCs w:val="24"/>
+        </w:rPr>
+      </w:pPr>
+      <w:r>
+        <w:rPr>
+          <w:sz w:val="24"/>
+          <w:szCs w:val="24"/>
+        </w:rPr>
+        <w:t>czerwona ramka ekranu sygnalizuje obrażenia</w:t>
+      </w:r>
+    </w:p>
+    <w:p>
+      <w:pPr>
+        <w:numPr>
+          <w:ilvl w:val="0"/>
+          <w:numId w:val="1"/>
+        </w:numPr>
+        <w:rPr>
+          <w:sz w:val="24"/>
+          <w:szCs w:val="24"/>
+        </w:rPr>
+      </w:pPr>
+      <w:r>
+        <w:rPr>
+          <w:sz w:val="24"/>
+          <w:szCs w:val="24"/>
+        </w:rPr>
+        <w:t>zielona</w:t>
+      </w:r>
+      <w:r>
+        <w:rPr>
+          <w:sz w:val="24"/>
+          <w:szCs w:val="24"/>
+        </w:rPr>
+        <w:t xml:space="preserve"> ramka ekranu sygnalizuje</w:t>
+      </w:r>
+      <w:r>
+        <w:rPr>
+          <w:sz w:val="24"/>
+          <w:szCs w:val="24"/>
+        </w:rPr>
+        <w:t xml:space="preserve"> przywrócenie punktów życia</w:t>
+      </w:r>
+    </w:p>
+    <w:p>
+      <w:pPr>
+        <w:rPr>
+          <w:sz w:val="34"/>
+          <w:szCs w:val="34"/>
+        </w:rPr>
+      </w:pPr>
+    </w:p>
+    <w:p>
+      <w:pPr>
+        <w:rPr>
+          <w:sz w:val="34"/>
+          <w:szCs w:val="34"/>
+        </w:rPr>
+      </w:pPr>
+      <w:proofErr w:type="spellStart"/>
       <w:r>
         <w:rPr>
           <w:sz w:val="34"/>
@@ -905,14 +1871,7 @@
         </w:rPr>
         <w:t>Widget</w:t>
       </w:r>
-    </w:p>
-    <w:p>
-      <w:pPr>
-        <w:rPr>
-          <w:sz w:val="34"/>
-          <w:szCs w:val="34"/>
-        </w:rPr>
-      </w:pPr>
+      <w:proofErr w:type="spellEnd"/>
     </w:p>
     <w:p>
       <w:pPr>
@@ -930,8 +1889,17 @@
           <w:sz w:val="24"/>
           <w:szCs w:val="24"/>
         </w:rPr>
-        <w:t>Menu główne - statyczny obraz z 2 przyciskami: start, quit</w:t>
-      </w:r>
+        <w:t xml:space="preserve">Menu główne - statyczny obraz z 2 przyciskami: start, </w:t>
+      </w:r>
+      <w:proofErr w:type="spellStart"/>
+      <w:r>
+        <w:rPr>
+          <w:sz w:val="24"/>
+          <w:szCs w:val="24"/>
+        </w:rPr>
+        <w:t>quit</w:t>
+      </w:r>
+      <w:proofErr w:type="spellEnd"/>
     </w:p>
     <w:p>
       <w:pPr>
@@ -949,7 +1917,39 @@
           <w:sz w:val="24"/>
           <w:szCs w:val="24"/>
         </w:rPr>
-        <w:t>HUD gracza zawierający: HP, celownik, ilość zabitych przeciwników, timer dla spowalniania czasu, timer dla uniku, po wejściu na arenę pojawia się pasek HP bossa</w:t>
+        <w:t xml:space="preserve">HUD gracza zawierający: HP, celownik, ilość zabitych przeciwników, </w:t>
+      </w:r>
+      <w:proofErr w:type="spellStart"/>
+      <w:r>
+        <w:rPr>
+          <w:sz w:val="24"/>
+          <w:szCs w:val="24"/>
+        </w:rPr>
+        <w:t>timer</w:t>
+      </w:r>
+      <w:proofErr w:type="spellEnd"/>
+      <w:r>
+        <w:rPr>
+          <w:sz w:val="24"/>
+          <w:szCs w:val="24"/>
+        </w:rPr>
+        <w:t xml:space="preserve"> dla spowalniania czasu, </w:t>
+      </w:r>
+      <w:proofErr w:type="spellStart"/>
+      <w:r>
+        <w:rPr>
+          <w:sz w:val="24"/>
+          <w:szCs w:val="24"/>
+        </w:rPr>
+        <w:t>timer</w:t>
+      </w:r>
+      <w:proofErr w:type="spellEnd"/>
+      <w:r>
+        <w:rPr>
+          <w:sz w:val="24"/>
+          <w:szCs w:val="24"/>
+        </w:rPr>
+        <w:t xml:space="preserve"> dla uniku, po wejściu na arenę pojawia się pasek HP bossa</w:t>
       </w:r>
     </w:p>
     <w:p>
@@ -968,7 +1968,23 @@
           <w:sz w:val="24"/>
           <w:szCs w:val="24"/>
         </w:rPr>
-        <w:t>koniec gry bo zabiciu bossa - napis “YOU WON!” oraz przycisk “Main Menu”</w:t>
+        <w:t>koniec gry bo zabiciu bossa - napis “YOU WON!” oraz przycisk “</w:t>
+      </w:r>
+      <w:proofErr w:type="spellStart"/>
+      <w:r>
+        <w:rPr>
+          <w:sz w:val="24"/>
+          <w:szCs w:val="24"/>
+        </w:rPr>
+        <w:t>Main</w:t>
+      </w:r>
+      <w:proofErr w:type="spellEnd"/>
+      <w:r>
+        <w:rPr>
+          <w:sz w:val="24"/>
+          <w:szCs w:val="24"/>
+        </w:rPr>
+        <w:t xml:space="preserve"> Menu”</w:t>
       </w:r>
     </w:p>
     <w:p>
@@ -987,86 +2003,259 @@
           <w:sz w:val="24"/>
           <w:szCs w:val="24"/>
         </w:rPr>
+        <w:t>tzw. “Escape menu” - przycisk wyjście z gry.</w:t>
+      </w:r>
+    </w:p>
+    <w:p>
+      <w:pPr>
+        <w:rPr>
+          <w:sz w:val="34"/>
+          <w:szCs w:val="34"/>
+        </w:rPr>
+      </w:pPr>
+    </w:p>
+    <w:p>
+      <w:pPr>
+        <w:rPr>
+          <w:sz w:val="34"/>
+          <w:szCs w:val="34"/>
+        </w:rPr>
+      </w:pPr>
+      <w:proofErr w:type="spellStart"/>
+      <w:r>
+        <w:rPr>
+          <w:sz w:val="34"/>
+          <w:szCs w:val="34"/>
+        </w:rPr>
+        <w:t>Cutscen</w:t>
+      </w:r>
+      <w:r>
+        <w:rPr>
+          <w:sz w:val="34"/>
+          <w:szCs w:val="34"/>
+        </w:rPr>
+        <w:t>y</w:t>
+      </w:r>
+      <w:proofErr w:type="spellEnd"/>
+      <w:r>
+        <w:rPr>
+          <w:sz w:val="34"/>
+          <w:szCs w:val="34"/>
+        </w:rPr>
+        <w:t>:</w:t>
+      </w:r>
+    </w:p>
+    <w:p>
+      <w:pPr>
+        <w:rPr>
+          <w:sz w:val="34"/>
+          <w:szCs w:val="34"/>
+        </w:rPr>
+      </w:pPr>
+      <w:r>
+        <w:rPr>
+          <w:sz w:val="24"/>
+          <w:szCs w:val="24"/>
+        </w:rPr>
+        <w:t>1</w:t>
+      </w:r>
+      <w:r>
+        <w:rPr>
+          <w:sz w:val="24"/>
+          <w:szCs w:val="24"/>
+        </w:rPr>
+        <w:t>:</w:t>
+      </w:r>
+      <w:r>
+        <w:rPr>
+          <w:sz w:val="24"/>
+          <w:szCs w:val="24"/>
+        </w:rPr>
+        <w:t xml:space="preserve"> Na poziomie pojawia się rozdroże. Po wejściu w lewą ścieżkę i pokonaniu przeciwników odgrywana jest </w:t>
+      </w:r>
+      <w:proofErr w:type="spellStart"/>
+      <w:r>
+        <w:rPr>
+          <w:sz w:val="24"/>
+          <w:szCs w:val="24"/>
+        </w:rPr>
+        <w:t>cutscena</w:t>
+      </w:r>
+      <w:proofErr w:type="spellEnd"/>
+      <w:r>
+        <w:rPr>
+          <w:sz w:val="24"/>
+          <w:szCs w:val="24"/>
+        </w:rPr>
+        <w:t>, a w niej: duży miś(boss) wychodzi zza drzewa przewracając na ścieżkę stojący obok pojemnik z miodem. Miód blokuje ścieżkę gracza. Na dzbanku narysowane jest rozwiązanie zagadki nr1.</w:t>
+      </w:r>
+      <w:r>
+        <w:rPr>
+          <w:sz w:val="24"/>
+          <w:szCs w:val="24"/>
+        </w:rPr>
+        <w:t xml:space="preserve"> Koniec.</w:t>
+      </w:r>
+    </w:p>
+    <w:p>
+      <w:pPr>
+        <w:rPr>
+          <w:sz w:val="34"/>
+          <w:szCs w:val="34"/>
+        </w:rPr>
+      </w:pPr>
+    </w:p>
+    <w:p>
+      <w:pPr>
+        <w:rPr>
+          <w:sz w:val="34"/>
+          <w:szCs w:val="34"/>
+        </w:rPr>
+      </w:pPr>
+      <w:r>
+        <w:rPr>
+          <w:sz w:val="24"/>
+          <w:szCs w:val="24"/>
+        </w:rPr>
+        <w:t>2</w:t>
+      </w:r>
+      <w:r>
+        <w:rPr>
+          <w:sz w:val="24"/>
+          <w:szCs w:val="24"/>
+        </w:rPr>
+        <w:t xml:space="preserve">: </w:t>
+      </w:r>
+      <w:r>
+        <w:rPr>
+          <w:sz w:val="24"/>
+          <w:szCs w:val="24"/>
+        </w:rPr>
+        <w:t xml:space="preserve">Podczas wejścia na arenę włącza się </w:t>
+      </w:r>
+      <w:proofErr w:type="spellStart"/>
+      <w:r>
+        <w:rPr>
+          <w:sz w:val="24"/>
+          <w:szCs w:val="24"/>
+        </w:rPr>
+        <w:t>cutscena</w:t>
+      </w:r>
+      <w:proofErr w:type="spellEnd"/>
+      <w:r>
+        <w:rPr>
+          <w:sz w:val="24"/>
+          <w:szCs w:val="24"/>
+        </w:rPr>
+        <w:t xml:space="preserve">, w której postać na początku nie jest widoczna. Znienacka widzimy postać uderzana lizakiem. Upada na siemię, </w:t>
+      </w:r>
+      <w:r>
+        <w:rPr>
+          <w:sz w:val="24"/>
+          <w:szCs w:val="24"/>
+        </w:rPr>
         <w:lastRenderedPageBreak/>
-        <w:t>tzw. “Escape menu” - przycisk wyjście z gry.</w:t>
-      </w:r>
-    </w:p>
-    <w:p>
-      <w:pPr>
-        <w:rPr>
-          <w:sz w:val="34"/>
-          <w:szCs w:val="34"/>
-        </w:rPr>
-      </w:pPr>
-    </w:p>
-    <w:p>
-      <w:pPr>
-        <w:rPr>
-          <w:sz w:val="34"/>
-          <w:szCs w:val="34"/>
-        </w:rPr>
-      </w:pPr>
-      <w:r>
-        <w:rPr>
-          <w:sz w:val="34"/>
-          <w:szCs w:val="34"/>
-        </w:rPr>
-        <w:t>Cutscena:</w:t>
-      </w:r>
-    </w:p>
-    <w:p>
-      <w:pPr>
-        <w:rPr>
-          <w:sz w:val="34"/>
-          <w:szCs w:val="34"/>
-        </w:rPr>
-      </w:pPr>
-    </w:p>
-    <w:p>
-      <w:pPr>
-        <w:rPr>
-          <w:sz w:val="24"/>
-          <w:szCs w:val="24"/>
-        </w:rPr>
-      </w:pPr>
-      <w:r>
-        <w:rPr>
-          <w:sz w:val="24"/>
-          <w:szCs w:val="24"/>
-        </w:rPr>
-        <w:t>Podczas wejścia na arenę włącza się cutscena, w której postać na początku nie jest widoczna. Znienacka widzimy postać uderzana lizakiem. Upada na siemię, elementy się gliczują, następuje biały ekran. Przejście do następnego levelu - gore. Koniec.</w:t>
-      </w:r>
-    </w:p>
-    <w:p>
-      <w:pPr>
-        <w:rPr>
-          <w:sz w:val="24"/>
-          <w:szCs w:val="24"/>
-        </w:rPr>
-      </w:pPr>
-    </w:p>
-    <w:p>
-      <w:pPr>
-        <w:rPr>
-          <w:sz w:val="34"/>
-          <w:szCs w:val="34"/>
-        </w:rPr>
-      </w:pPr>
-      <w:r>
-        <w:rPr>
-          <w:sz w:val="34"/>
-          <w:szCs w:val="34"/>
-        </w:rPr>
-        <w:t>Backstory:</w:t>
-      </w:r>
-    </w:p>
-    <w:p>
-      <w:pPr>
-        <w:rPr>
-          <w:sz w:val="34"/>
-          <w:szCs w:val="34"/>
-        </w:rPr>
-      </w:pPr>
+        <w:t xml:space="preserve">elementy się </w:t>
+      </w:r>
+      <w:proofErr w:type="spellStart"/>
+      <w:r>
+        <w:rPr>
+          <w:sz w:val="24"/>
+          <w:szCs w:val="24"/>
+        </w:rPr>
+        <w:t>gliczują</w:t>
+      </w:r>
+      <w:proofErr w:type="spellEnd"/>
+      <w:r>
+        <w:rPr>
+          <w:sz w:val="24"/>
+          <w:szCs w:val="24"/>
+        </w:rPr>
+        <w:t xml:space="preserve">, następuje biały ekran. Przejście do następnego </w:t>
+      </w:r>
+      <w:proofErr w:type="spellStart"/>
+      <w:r>
+        <w:rPr>
+          <w:sz w:val="24"/>
+          <w:szCs w:val="24"/>
+        </w:rPr>
+        <w:t>levelu</w:t>
+      </w:r>
+      <w:proofErr w:type="spellEnd"/>
+      <w:r>
+        <w:rPr>
+          <w:sz w:val="24"/>
+          <w:szCs w:val="24"/>
+        </w:rPr>
+        <w:t xml:space="preserve"> </w:t>
+      </w:r>
+      <w:r>
+        <w:rPr>
+          <w:sz w:val="24"/>
+          <w:szCs w:val="24"/>
+        </w:rPr>
+        <w:t>–</w:t>
+      </w:r>
+      <w:r>
+        <w:rPr>
+          <w:sz w:val="24"/>
+          <w:szCs w:val="24"/>
+        </w:rPr>
+        <w:t xml:space="preserve"> </w:t>
+      </w:r>
+      <w:r>
+        <w:rPr>
+          <w:sz w:val="24"/>
+          <w:szCs w:val="24"/>
+        </w:rPr>
+        <w:t>realistycznego</w:t>
+      </w:r>
+      <w:r>
+        <w:rPr>
+          <w:sz w:val="34"/>
+          <w:szCs w:val="34"/>
+        </w:rPr>
+        <w:t xml:space="preserve">. </w:t>
+      </w:r>
+      <w:r>
+        <w:rPr>
+          <w:sz w:val="24"/>
+          <w:szCs w:val="24"/>
+        </w:rPr>
+        <w:t>Koniec.</w:t>
+      </w:r>
+    </w:p>
+    <w:p>
+      <w:pPr>
+        <w:rPr>
+          <w:sz w:val="24"/>
+          <w:szCs w:val="24"/>
+        </w:rPr>
+      </w:pPr>
+    </w:p>
+    <w:p>
+      <w:pPr>
+        <w:rPr>
+          <w:sz w:val="34"/>
+          <w:szCs w:val="34"/>
+        </w:rPr>
+      </w:pPr>
+      <w:proofErr w:type="spellStart"/>
+      <w:r>
+        <w:rPr>
+          <w:sz w:val="34"/>
+          <w:szCs w:val="34"/>
+        </w:rPr>
+        <w:t>Backstory</w:t>
+      </w:r>
+      <w:proofErr w:type="spellEnd"/>
+      <w:r>
+        <w:rPr>
+          <w:sz w:val="34"/>
+          <w:szCs w:val="34"/>
+        </w:rPr>
+        <w:t>:</w:t>
+      </w:r>
     </w:p>
     <w:p>
       <w:pPr>
@@ -1096,6 +2285,7 @@
         </w:rPr>
         <w:t xml:space="preserve">. Aby zapobiec dalszej eskalacji sytuacji, która wymykała się spod kontroli, USA poprosiło o pomoc doświadczonych w eksperymentach na ludziach specjalistów z Niemieckiej </w:t>
       </w:r>
+      <w:proofErr w:type="spellStart"/>
       <w:r>
         <w:rPr>
           <w:sz w:val="24"/>
@@ -1108,7 +2298,15 @@
           <w:sz w:val="24"/>
           <w:szCs w:val="24"/>
         </w:rPr>
-        <w:t xml:space="preserve">’y. Elitarne odziały wywodzące się z pozostałości </w:t>
+        <w:t>’y</w:t>
+      </w:r>
+      <w:proofErr w:type="spellEnd"/>
+      <w:r>
+        <w:rPr>
+          <w:sz w:val="24"/>
+          <w:szCs w:val="24"/>
+        </w:rPr>
+        <w:t xml:space="preserve">. Elitarne odziały wywodzące się z pozostałości </w:t>
       </w:r>
       <w:r>
         <w:rPr>

</xml_diff>